<commit_message>
FILE lab 4 koniec
</commit_message>
<xml_diff>
--- a/sprawozdania/Krystecki_Michał_342906.docx
+++ b/sprawozdania/Krystecki_Michał_342906.docx
@@ -157,8 +157,990 @@
         <w:t xml:space="preserve">. </w:t>
       </w:r>
     </w:p>
+    <w:tbl>
+      <w:tblPr>
+        <w:tblW w:w="4040" w:type="dxa"/>
+        <w:tblInd w:w="2654" w:type="dxa"/>
+        <w:tblLook w:val="04A0" w:firstRow="1" w:lastRow="0" w:firstColumn="1" w:lastColumn="0" w:noHBand="0" w:noVBand="1"/>
+      </w:tblPr>
+      <w:tblGrid>
+        <w:gridCol w:w="2020"/>
+        <w:gridCol w:w="2020"/>
+      </w:tblGrid>
+      <w:tr>
+        <w:trPr>
+          <w:trHeight w:val="320"/>
+        </w:trPr>
+        <w:tc>
+          <w:tcPr>
+            <w:tcW w:w="2020" w:type="dxa"/>
+            <w:tcBorders>
+              <w:top w:val="single" w:sz="4" w:space="0" w:color="auto"/>
+              <w:left w:val="single" w:sz="4" w:space="0" w:color="auto"/>
+              <w:bottom w:val="single" w:sz="4" w:space="0" w:color="auto"/>
+              <w:right w:val="single" w:sz="4" w:space="0" w:color="auto"/>
+            </w:tcBorders>
+            <w:noWrap/>
+            <w:vAlign w:val="bottom"/>
+            <w:hideMark/>
+          </w:tcPr>
+          <w:p>
+            <w:pPr>
+              <w:spacing w:after="0" w:line="240" w:lineRule="auto"/>
+              <w:rPr>
+                <w:rFonts w:ascii="Aptos Narrow" w:eastAsia="Times New Roman" w:hAnsi="Aptos Narrow" w:cs="Times New Roman"/>
+                <w:b/>
+                <w:bCs/>
+                <w:color w:val="000000"/>
+                <w:kern w:val="0"/>
+                <w14:ligatures w14:val="none"/>
+              </w:rPr>
+            </w:pPr>
+            <w:proofErr w:type="spellStart"/>
+            <w:r>
+              <w:rPr>
+                <w:rFonts w:ascii="Aptos Narrow" w:eastAsia="Times New Roman" w:hAnsi="Aptos Narrow" w:cs="Times New Roman"/>
+                <w:b/>
+                <w:bCs/>
+                <w:color w:val="000000"/>
+                <w:kern w:val="0"/>
+                <w14:ligatures w14:val="none"/>
+              </w:rPr>
+              <w:t>Objętość</w:t>
+            </w:r>
+            <w:proofErr w:type="spellEnd"/>
+            <w:r>
+              <w:rPr>
+                <w:rFonts w:ascii="Aptos Narrow" w:eastAsia="Times New Roman" w:hAnsi="Aptos Narrow" w:cs="Times New Roman"/>
+                <w:b/>
+                <w:bCs/>
+                <w:color w:val="000000"/>
+                <w:kern w:val="0"/>
+                <w14:ligatures w14:val="none"/>
+              </w:rPr>
+              <w:t xml:space="preserve"> </w:t>
+            </w:r>
+            <w:proofErr w:type="spellStart"/>
+            <w:r>
+              <w:rPr>
+                <w:rFonts w:ascii="Aptos Narrow" w:eastAsia="Times New Roman" w:hAnsi="Aptos Narrow" w:cs="Times New Roman"/>
+                <w:b/>
+                <w:bCs/>
+                <w:color w:val="000000"/>
+                <w:kern w:val="0"/>
+                <w14:ligatures w14:val="none"/>
+              </w:rPr>
+              <w:t>wody</w:t>
+            </w:r>
+            <w:proofErr w:type="spellEnd"/>
+            <w:r>
+              <w:rPr>
+                <w:rFonts w:ascii="Aptos Narrow" w:eastAsia="Times New Roman" w:hAnsi="Aptos Narrow" w:cs="Times New Roman"/>
+                <w:b/>
+                <w:bCs/>
+                <w:color w:val="000000"/>
+                <w:kern w:val="0"/>
+                <w14:ligatures w14:val="none"/>
+              </w:rPr>
+              <w:t xml:space="preserve"> (ml)</w:t>
+            </w:r>
+          </w:p>
+        </w:tc>
+        <w:tc>
+          <w:tcPr>
+            <w:tcW w:w="2020" w:type="dxa"/>
+            <w:tcBorders>
+              <w:top w:val="single" w:sz="4" w:space="0" w:color="auto"/>
+              <w:left w:val="nil"/>
+              <w:bottom w:val="single" w:sz="4" w:space="0" w:color="auto"/>
+              <w:right w:val="single" w:sz="4" w:space="0" w:color="auto"/>
+            </w:tcBorders>
+            <w:noWrap/>
+            <w:vAlign w:val="bottom"/>
+            <w:hideMark/>
+          </w:tcPr>
+          <w:p>
+            <w:pPr>
+              <w:spacing w:after="0" w:line="240" w:lineRule="auto"/>
+              <w:rPr>
+                <w:rFonts w:ascii="Aptos Narrow" w:eastAsia="Times New Roman" w:hAnsi="Aptos Narrow" w:cs="Times New Roman"/>
+                <w:b/>
+                <w:bCs/>
+                <w:color w:val="000000"/>
+                <w:kern w:val="0"/>
+                <w14:ligatures w14:val="none"/>
+              </w:rPr>
+            </w:pPr>
+            <w:proofErr w:type="spellStart"/>
+            <w:r>
+              <w:rPr>
+                <w:rFonts w:ascii="Aptos Narrow" w:eastAsia="Times New Roman" w:hAnsi="Aptos Narrow" w:cs="Times New Roman"/>
+                <w:b/>
+                <w:bCs/>
+                <w:color w:val="000000"/>
+                <w:kern w:val="0"/>
+                <w14:ligatures w14:val="none"/>
+              </w:rPr>
+              <w:t>Częstotliwosć</w:t>
+            </w:r>
+            <w:proofErr w:type="spellEnd"/>
+            <w:r>
+              <w:rPr>
+                <w:rFonts w:ascii="Aptos Narrow" w:eastAsia="Times New Roman" w:hAnsi="Aptos Narrow" w:cs="Times New Roman"/>
+                <w:b/>
+                <w:bCs/>
+                <w:color w:val="000000"/>
+                <w:kern w:val="0"/>
+                <w14:ligatures w14:val="none"/>
+              </w:rPr>
+              <w:t xml:space="preserve"> (Hz)</w:t>
+            </w:r>
+          </w:p>
+        </w:tc>
+      </w:tr>
+      <w:tr>
+        <w:trPr>
+          <w:trHeight w:val="320"/>
+        </w:trPr>
+        <w:tc>
+          <w:tcPr>
+            <w:tcW w:w="2020" w:type="dxa"/>
+            <w:tcBorders>
+              <w:top w:val="nil"/>
+              <w:left w:val="single" w:sz="4" w:space="0" w:color="auto"/>
+              <w:bottom w:val="single" w:sz="4" w:space="0" w:color="auto"/>
+              <w:right w:val="single" w:sz="4" w:space="0" w:color="auto"/>
+            </w:tcBorders>
+            <w:noWrap/>
+            <w:vAlign w:val="bottom"/>
+            <w:hideMark/>
+          </w:tcPr>
+          <w:p>
+            <w:pPr>
+              <w:spacing w:after="0" w:line="240" w:lineRule="auto"/>
+              <w:jc w:val="right"/>
+              <w:rPr>
+                <w:rFonts w:ascii="Aptos Narrow" w:eastAsia="Times New Roman" w:hAnsi="Aptos Narrow" w:cs="Times New Roman"/>
+                <w:color w:val="000000"/>
+                <w:kern w:val="0"/>
+                <w14:ligatures w14:val="none"/>
+              </w:rPr>
+            </w:pPr>
+            <w:r>
+              <w:rPr>
+                <w:rFonts w:ascii="Aptos Narrow" w:eastAsia="Times New Roman" w:hAnsi="Aptos Narrow" w:cs="Times New Roman"/>
+                <w:color w:val="000000"/>
+                <w:kern w:val="0"/>
+                <w14:ligatures w14:val="none"/>
+              </w:rPr>
+              <w:t>0</w:t>
+            </w:r>
+          </w:p>
+        </w:tc>
+        <w:tc>
+          <w:tcPr>
+            <w:tcW w:w="2020" w:type="dxa"/>
+            <w:tcBorders>
+              <w:top w:val="nil"/>
+              <w:left w:val="nil"/>
+              <w:bottom w:val="single" w:sz="4" w:space="0" w:color="auto"/>
+              <w:right w:val="single" w:sz="4" w:space="0" w:color="auto"/>
+            </w:tcBorders>
+            <w:noWrap/>
+            <w:vAlign w:val="bottom"/>
+            <w:hideMark/>
+          </w:tcPr>
+          <w:p>
+            <w:pPr>
+              <w:spacing w:after="0" w:line="240" w:lineRule="auto"/>
+              <w:jc w:val="right"/>
+              <w:rPr>
+                <w:rFonts w:ascii="Aptos Narrow" w:eastAsia="Times New Roman" w:hAnsi="Aptos Narrow" w:cs="Times New Roman"/>
+                <w:color w:val="000000"/>
+                <w:kern w:val="0"/>
+                <w14:ligatures w14:val="none"/>
+              </w:rPr>
+            </w:pPr>
+            <w:r>
+              <w:rPr>
+                <w:rFonts w:ascii="Aptos Narrow" w:eastAsia="Times New Roman" w:hAnsi="Aptos Narrow" w:cs="Times New Roman"/>
+                <w:color w:val="000000"/>
+                <w:kern w:val="0"/>
+                <w14:ligatures w14:val="none"/>
+              </w:rPr>
+              <w:t>744</w:t>
+            </w:r>
+          </w:p>
+        </w:tc>
+      </w:tr>
+      <w:tr>
+        <w:trPr>
+          <w:trHeight w:val="320"/>
+        </w:trPr>
+        <w:tc>
+          <w:tcPr>
+            <w:tcW w:w="2020" w:type="dxa"/>
+            <w:tcBorders>
+              <w:top w:val="nil"/>
+              <w:left w:val="single" w:sz="4" w:space="0" w:color="auto"/>
+              <w:bottom w:val="single" w:sz="4" w:space="0" w:color="auto"/>
+              <w:right w:val="single" w:sz="4" w:space="0" w:color="auto"/>
+            </w:tcBorders>
+            <w:noWrap/>
+            <w:vAlign w:val="bottom"/>
+            <w:hideMark/>
+          </w:tcPr>
+          <w:p>
+            <w:pPr>
+              <w:spacing w:after="0" w:line="240" w:lineRule="auto"/>
+              <w:jc w:val="right"/>
+              <w:rPr>
+                <w:rFonts w:ascii="Aptos Narrow" w:eastAsia="Times New Roman" w:hAnsi="Aptos Narrow" w:cs="Times New Roman"/>
+                <w:color w:val="000000"/>
+                <w:kern w:val="0"/>
+                <w14:ligatures w14:val="none"/>
+              </w:rPr>
+            </w:pPr>
+            <w:r>
+              <w:rPr>
+                <w:rFonts w:ascii="Aptos Narrow" w:eastAsia="Times New Roman" w:hAnsi="Aptos Narrow" w:cs="Times New Roman"/>
+                <w:color w:val="000000"/>
+                <w:kern w:val="0"/>
+                <w14:ligatures w14:val="none"/>
+              </w:rPr>
+              <w:t>50</w:t>
+            </w:r>
+          </w:p>
+        </w:tc>
+        <w:tc>
+          <w:tcPr>
+            <w:tcW w:w="2020" w:type="dxa"/>
+            <w:tcBorders>
+              <w:top w:val="nil"/>
+              <w:left w:val="nil"/>
+              <w:bottom w:val="single" w:sz="4" w:space="0" w:color="auto"/>
+              <w:right w:val="single" w:sz="4" w:space="0" w:color="auto"/>
+            </w:tcBorders>
+            <w:noWrap/>
+            <w:vAlign w:val="bottom"/>
+            <w:hideMark/>
+          </w:tcPr>
+          <w:p>
+            <w:pPr>
+              <w:spacing w:after="0" w:line="240" w:lineRule="auto"/>
+              <w:jc w:val="right"/>
+              <w:rPr>
+                <w:rFonts w:ascii="Aptos Narrow" w:eastAsia="Times New Roman" w:hAnsi="Aptos Narrow" w:cs="Times New Roman"/>
+                <w:color w:val="000000"/>
+                <w:kern w:val="0"/>
+                <w14:ligatures w14:val="none"/>
+              </w:rPr>
+            </w:pPr>
+            <w:r>
+              <w:rPr>
+                <w:rFonts w:ascii="Aptos Narrow" w:eastAsia="Times New Roman" w:hAnsi="Aptos Narrow" w:cs="Times New Roman"/>
+                <w:color w:val="000000"/>
+                <w:kern w:val="0"/>
+                <w14:ligatures w14:val="none"/>
+              </w:rPr>
+              <w:t>708</w:t>
+            </w:r>
+          </w:p>
+        </w:tc>
+      </w:tr>
+      <w:tr>
+        <w:trPr>
+          <w:trHeight w:val="320"/>
+        </w:trPr>
+        <w:tc>
+          <w:tcPr>
+            <w:tcW w:w="2020" w:type="dxa"/>
+            <w:tcBorders>
+              <w:top w:val="nil"/>
+              <w:left w:val="single" w:sz="4" w:space="0" w:color="auto"/>
+              <w:bottom w:val="single" w:sz="4" w:space="0" w:color="auto"/>
+              <w:right w:val="single" w:sz="4" w:space="0" w:color="auto"/>
+            </w:tcBorders>
+            <w:noWrap/>
+            <w:vAlign w:val="bottom"/>
+            <w:hideMark/>
+          </w:tcPr>
+          <w:p>
+            <w:pPr>
+              <w:spacing w:after="0" w:line="240" w:lineRule="auto"/>
+              <w:jc w:val="right"/>
+              <w:rPr>
+                <w:rFonts w:ascii="Aptos Narrow" w:eastAsia="Times New Roman" w:hAnsi="Aptos Narrow" w:cs="Times New Roman"/>
+                <w:color w:val="000000"/>
+                <w:kern w:val="0"/>
+                <w14:ligatures w14:val="none"/>
+              </w:rPr>
+            </w:pPr>
+            <w:r>
+              <w:rPr>
+                <w:rFonts w:ascii="Aptos Narrow" w:eastAsia="Times New Roman" w:hAnsi="Aptos Narrow" w:cs="Times New Roman"/>
+                <w:color w:val="000000"/>
+                <w:kern w:val="0"/>
+                <w14:ligatures w14:val="none"/>
+              </w:rPr>
+              <w:t>100</w:t>
+            </w:r>
+          </w:p>
+        </w:tc>
+        <w:tc>
+          <w:tcPr>
+            <w:tcW w:w="2020" w:type="dxa"/>
+            <w:tcBorders>
+              <w:top w:val="nil"/>
+              <w:left w:val="nil"/>
+              <w:bottom w:val="single" w:sz="4" w:space="0" w:color="auto"/>
+              <w:right w:val="single" w:sz="4" w:space="0" w:color="auto"/>
+            </w:tcBorders>
+            <w:noWrap/>
+            <w:vAlign w:val="bottom"/>
+            <w:hideMark/>
+          </w:tcPr>
+          <w:p>
+            <w:pPr>
+              <w:spacing w:after="0" w:line="240" w:lineRule="auto"/>
+              <w:jc w:val="right"/>
+              <w:rPr>
+                <w:rFonts w:ascii="Aptos Narrow" w:eastAsia="Times New Roman" w:hAnsi="Aptos Narrow" w:cs="Times New Roman"/>
+                <w:color w:val="000000"/>
+                <w:kern w:val="0"/>
+                <w14:ligatures w14:val="none"/>
+              </w:rPr>
+            </w:pPr>
+            <w:r>
+              <w:rPr>
+                <w:rFonts w:ascii="Aptos Narrow" w:eastAsia="Times New Roman" w:hAnsi="Aptos Narrow" w:cs="Times New Roman"/>
+                <w:color w:val="000000"/>
+                <w:kern w:val="0"/>
+                <w14:ligatures w14:val="none"/>
+              </w:rPr>
+              <w:t>683</w:t>
+            </w:r>
+          </w:p>
+        </w:tc>
+      </w:tr>
+      <w:tr>
+        <w:trPr>
+          <w:trHeight w:val="320"/>
+        </w:trPr>
+        <w:tc>
+          <w:tcPr>
+            <w:tcW w:w="2020" w:type="dxa"/>
+            <w:tcBorders>
+              <w:top w:val="nil"/>
+              <w:left w:val="single" w:sz="4" w:space="0" w:color="auto"/>
+              <w:bottom w:val="single" w:sz="4" w:space="0" w:color="auto"/>
+              <w:right w:val="single" w:sz="4" w:space="0" w:color="auto"/>
+            </w:tcBorders>
+            <w:noWrap/>
+            <w:vAlign w:val="bottom"/>
+            <w:hideMark/>
+          </w:tcPr>
+          <w:p>
+            <w:pPr>
+              <w:spacing w:after="0" w:line="240" w:lineRule="auto"/>
+              <w:jc w:val="right"/>
+              <w:rPr>
+                <w:rFonts w:ascii="Aptos Narrow" w:eastAsia="Times New Roman" w:hAnsi="Aptos Narrow" w:cs="Times New Roman"/>
+                <w:color w:val="000000"/>
+                <w:kern w:val="0"/>
+                <w14:ligatures w14:val="none"/>
+              </w:rPr>
+            </w:pPr>
+            <w:r>
+              <w:rPr>
+                <w:rFonts w:ascii="Aptos Narrow" w:eastAsia="Times New Roman" w:hAnsi="Aptos Narrow" w:cs="Times New Roman"/>
+                <w:color w:val="000000"/>
+                <w:kern w:val="0"/>
+                <w14:ligatures w14:val="none"/>
+              </w:rPr>
+              <w:t>150</w:t>
+            </w:r>
+          </w:p>
+        </w:tc>
+        <w:tc>
+          <w:tcPr>
+            <w:tcW w:w="2020" w:type="dxa"/>
+            <w:tcBorders>
+              <w:top w:val="nil"/>
+              <w:left w:val="nil"/>
+              <w:bottom w:val="single" w:sz="4" w:space="0" w:color="auto"/>
+              <w:right w:val="single" w:sz="4" w:space="0" w:color="auto"/>
+            </w:tcBorders>
+            <w:noWrap/>
+            <w:vAlign w:val="bottom"/>
+            <w:hideMark/>
+          </w:tcPr>
+          <w:p>
+            <w:pPr>
+              <w:spacing w:after="0" w:line="240" w:lineRule="auto"/>
+              <w:jc w:val="right"/>
+              <w:rPr>
+                <w:rFonts w:ascii="Aptos Narrow" w:eastAsia="Times New Roman" w:hAnsi="Aptos Narrow" w:cs="Times New Roman"/>
+                <w:color w:val="000000"/>
+                <w:kern w:val="0"/>
+                <w14:ligatures w14:val="none"/>
+              </w:rPr>
+            </w:pPr>
+            <w:r>
+              <w:rPr>
+                <w:rFonts w:ascii="Aptos Narrow" w:eastAsia="Times New Roman" w:hAnsi="Aptos Narrow" w:cs="Times New Roman"/>
+                <w:color w:val="000000"/>
+                <w:kern w:val="0"/>
+                <w14:ligatures w14:val="none"/>
+              </w:rPr>
+              <w:t>659</w:t>
+            </w:r>
+          </w:p>
+        </w:tc>
+      </w:tr>
+      <w:tr>
+        <w:trPr>
+          <w:trHeight w:val="320"/>
+        </w:trPr>
+        <w:tc>
+          <w:tcPr>
+            <w:tcW w:w="2020" w:type="dxa"/>
+            <w:tcBorders>
+              <w:top w:val="nil"/>
+              <w:left w:val="single" w:sz="4" w:space="0" w:color="auto"/>
+              <w:bottom w:val="single" w:sz="4" w:space="0" w:color="auto"/>
+              <w:right w:val="single" w:sz="4" w:space="0" w:color="auto"/>
+            </w:tcBorders>
+            <w:noWrap/>
+            <w:vAlign w:val="bottom"/>
+            <w:hideMark/>
+          </w:tcPr>
+          <w:p>
+            <w:pPr>
+              <w:spacing w:after="0" w:line="240" w:lineRule="auto"/>
+              <w:jc w:val="right"/>
+              <w:rPr>
+                <w:rFonts w:ascii="Aptos Narrow" w:eastAsia="Times New Roman" w:hAnsi="Aptos Narrow" w:cs="Times New Roman"/>
+                <w:color w:val="000000"/>
+                <w:kern w:val="0"/>
+                <w14:ligatures w14:val="none"/>
+              </w:rPr>
+            </w:pPr>
+            <w:r>
+              <w:rPr>
+                <w:rFonts w:ascii="Aptos Narrow" w:eastAsia="Times New Roman" w:hAnsi="Aptos Narrow" w:cs="Times New Roman"/>
+                <w:color w:val="000000"/>
+                <w:kern w:val="0"/>
+                <w14:ligatures w14:val="none"/>
+              </w:rPr>
+              <w:t>200</w:t>
+            </w:r>
+          </w:p>
+        </w:tc>
+        <w:tc>
+          <w:tcPr>
+            <w:tcW w:w="2020" w:type="dxa"/>
+            <w:tcBorders>
+              <w:top w:val="nil"/>
+              <w:left w:val="nil"/>
+              <w:bottom w:val="single" w:sz="4" w:space="0" w:color="auto"/>
+              <w:right w:val="single" w:sz="4" w:space="0" w:color="auto"/>
+            </w:tcBorders>
+            <w:noWrap/>
+            <w:vAlign w:val="bottom"/>
+            <w:hideMark/>
+          </w:tcPr>
+          <w:p>
+            <w:pPr>
+              <w:spacing w:after="0" w:line="240" w:lineRule="auto"/>
+              <w:jc w:val="right"/>
+              <w:rPr>
+                <w:rFonts w:ascii="Aptos Narrow" w:eastAsia="Times New Roman" w:hAnsi="Aptos Narrow" w:cs="Times New Roman"/>
+                <w:color w:val="000000"/>
+                <w:kern w:val="0"/>
+                <w14:ligatures w14:val="none"/>
+              </w:rPr>
+            </w:pPr>
+            <w:r>
+              <w:rPr>
+                <w:rFonts w:ascii="Aptos Narrow" w:eastAsia="Times New Roman" w:hAnsi="Aptos Narrow" w:cs="Times New Roman"/>
+                <w:color w:val="000000"/>
+                <w:kern w:val="0"/>
+                <w14:ligatures w14:val="none"/>
+              </w:rPr>
+              <w:t>635</w:t>
+            </w:r>
+          </w:p>
+        </w:tc>
+      </w:tr>
+      <w:tr>
+        <w:trPr>
+          <w:trHeight w:val="320"/>
+        </w:trPr>
+        <w:tc>
+          <w:tcPr>
+            <w:tcW w:w="2020" w:type="dxa"/>
+            <w:tcBorders>
+              <w:top w:val="nil"/>
+              <w:left w:val="single" w:sz="4" w:space="0" w:color="auto"/>
+              <w:bottom w:val="single" w:sz="4" w:space="0" w:color="auto"/>
+              <w:right w:val="single" w:sz="4" w:space="0" w:color="auto"/>
+            </w:tcBorders>
+            <w:noWrap/>
+            <w:vAlign w:val="bottom"/>
+            <w:hideMark/>
+          </w:tcPr>
+          <w:p>
+            <w:pPr>
+              <w:spacing w:after="0" w:line="240" w:lineRule="auto"/>
+              <w:jc w:val="right"/>
+              <w:rPr>
+                <w:rFonts w:ascii="Aptos Narrow" w:eastAsia="Times New Roman" w:hAnsi="Aptos Narrow" w:cs="Times New Roman"/>
+                <w:color w:val="000000"/>
+                <w:kern w:val="0"/>
+                <w14:ligatures w14:val="none"/>
+              </w:rPr>
+            </w:pPr>
+            <w:r>
+              <w:rPr>
+                <w:rFonts w:ascii="Aptos Narrow" w:eastAsia="Times New Roman" w:hAnsi="Aptos Narrow" w:cs="Times New Roman"/>
+                <w:color w:val="000000"/>
+                <w:kern w:val="0"/>
+                <w14:ligatures w14:val="none"/>
+              </w:rPr>
+              <w:t>250</w:t>
+            </w:r>
+          </w:p>
+        </w:tc>
+        <w:tc>
+          <w:tcPr>
+            <w:tcW w:w="2020" w:type="dxa"/>
+            <w:tcBorders>
+              <w:top w:val="nil"/>
+              <w:left w:val="nil"/>
+              <w:bottom w:val="single" w:sz="4" w:space="0" w:color="auto"/>
+              <w:right w:val="single" w:sz="4" w:space="0" w:color="auto"/>
+            </w:tcBorders>
+            <w:noWrap/>
+            <w:vAlign w:val="bottom"/>
+            <w:hideMark/>
+          </w:tcPr>
+          <w:p>
+            <w:pPr>
+              <w:spacing w:after="0" w:line="240" w:lineRule="auto"/>
+              <w:jc w:val="right"/>
+              <w:rPr>
+                <w:rFonts w:ascii="Aptos Narrow" w:eastAsia="Times New Roman" w:hAnsi="Aptos Narrow" w:cs="Times New Roman"/>
+                <w:color w:val="000000"/>
+                <w:kern w:val="0"/>
+                <w14:ligatures w14:val="none"/>
+              </w:rPr>
+            </w:pPr>
+            <w:r>
+              <w:rPr>
+                <w:rFonts w:ascii="Aptos Narrow" w:eastAsia="Times New Roman" w:hAnsi="Aptos Narrow" w:cs="Times New Roman"/>
+                <w:color w:val="000000"/>
+                <w:kern w:val="0"/>
+                <w14:ligatures w14:val="none"/>
+              </w:rPr>
+              <w:t>610</w:t>
+            </w:r>
+          </w:p>
+        </w:tc>
+      </w:tr>
+      <w:tr>
+        <w:trPr>
+          <w:trHeight w:val="320"/>
+        </w:trPr>
+        <w:tc>
+          <w:tcPr>
+            <w:tcW w:w="2020" w:type="dxa"/>
+            <w:tcBorders>
+              <w:top w:val="nil"/>
+              <w:left w:val="single" w:sz="4" w:space="0" w:color="auto"/>
+              <w:bottom w:val="single" w:sz="4" w:space="0" w:color="auto"/>
+              <w:right w:val="single" w:sz="4" w:space="0" w:color="auto"/>
+            </w:tcBorders>
+            <w:noWrap/>
+            <w:vAlign w:val="bottom"/>
+            <w:hideMark/>
+          </w:tcPr>
+          <w:p>
+            <w:pPr>
+              <w:spacing w:after="0" w:line="240" w:lineRule="auto"/>
+              <w:jc w:val="right"/>
+              <w:rPr>
+                <w:rFonts w:ascii="Aptos Narrow" w:eastAsia="Times New Roman" w:hAnsi="Aptos Narrow" w:cs="Times New Roman"/>
+                <w:color w:val="000000"/>
+                <w:kern w:val="0"/>
+                <w14:ligatures w14:val="none"/>
+              </w:rPr>
+            </w:pPr>
+            <w:r>
+              <w:rPr>
+                <w:rFonts w:ascii="Aptos Narrow" w:eastAsia="Times New Roman" w:hAnsi="Aptos Narrow" w:cs="Times New Roman"/>
+                <w:color w:val="000000"/>
+                <w:kern w:val="0"/>
+                <w14:ligatures w14:val="none"/>
+              </w:rPr>
+              <w:t>300</w:t>
+            </w:r>
+          </w:p>
+        </w:tc>
+        <w:tc>
+          <w:tcPr>
+            <w:tcW w:w="2020" w:type="dxa"/>
+            <w:tcBorders>
+              <w:top w:val="nil"/>
+              <w:left w:val="nil"/>
+              <w:bottom w:val="single" w:sz="4" w:space="0" w:color="auto"/>
+              <w:right w:val="single" w:sz="4" w:space="0" w:color="auto"/>
+            </w:tcBorders>
+            <w:noWrap/>
+            <w:vAlign w:val="bottom"/>
+            <w:hideMark/>
+          </w:tcPr>
+          <w:p>
+            <w:pPr>
+              <w:spacing w:after="0" w:line="240" w:lineRule="auto"/>
+              <w:jc w:val="right"/>
+              <w:rPr>
+                <w:rFonts w:ascii="Aptos Narrow" w:eastAsia="Times New Roman" w:hAnsi="Aptos Narrow" w:cs="Times New Roman"/>
+                <w:color w:val="000000"/>
+                <w:kern w:val="0"/>
+                <w14:ligatures w14:val="none"/>
+              </w:rPr>
+            </w:pPr>
+            <w:r>
+              <w:rPr>
+                <w:rFonts w:ascii="Aptos Narrow" w:eastAsia="Times New Roman" w:hAnsi="Aptos Narrow" w:cs="Times New Roman"/>
+                <w:color w:val="000000"/>
+                <w:kern w:val="0"/>
+                <w14:ligatures w14:val="none"/>
+              </w:rPr>
+              <w:t>537</w:t>
+            </w:r>
+          </w:p>
+        </w:tc>
+      </w:tr>
+      <w:tr>
+        <w:trPr>
+          <w:trHeight w:val="320"/>
+        </w:trPr>
+        <w:tc>
+          <w:tcPr>
+            <w:tcW w:w="2020" w:type="dxa"/>
+            <w:tcBorders>
+              <w:top w:val="nil"/>
+              <w:left w:val="single" w:sz="4" w:space="0" w:color="auto"/>
+              <w:bottom w:val="single" w:sz="4" w:space="0" w:color="auto"/>
+              <w:right w:val="single" w:sz="4" w:space="0" w:color="auto"/>
+            </w:tcBorders>
+            <w:noWrap/>
+            <w:vAlign w:val="bottom"/>
+            <w:hideMark/>
+          </w:tcPr>
+          <w:p>
+            <w:pPr>
+              <w:spacing w:after="0" w:line="240" w:lineRule="auto"/>
+              <w:jc w:val="right"/>
+              <w:rPr>
+                <w:rFonts w:ascii="Aptos Narrow" w:eastAsia="Times New Roman" w:hAnsi="Aptos Narrow" w:cs="Times New Roman"/>
+                <w:color w:val="000000"/>
+                <w:kern w:val="0"/>
+                <w14:ligatures w14:val="none"/>
+              </w:rPr>
+            </w:pPr>
+            <w:r>
+              <w:rPr>
+                <w:rFonts w:ascii="Aptos Narrow" w:eastAsia="Times New Roman" w:hAnsi="Aptos Narrow" w:cs="Times New Roman"/>
+                <w:color w:val="000000"/>
+                <w:kern w:val="0"/>
+                <w14:ligatures w14:val="none"/>
+              </w:rPr>
+              <w:t>350</w:t>
+            </w:r>
+          </w:p>
+        </w:tc>
+        <w:tc>
+          <w:tcPr>
+            <w:tcW w:w="2020" w:type="dxa"/>
+            <w:tcBorders>
+              <w:top w:val="nil"/>
+              <w:left w:val="nil"/>
+              <w:bottom w:val="single" w:sz="4" w:space="0" w:color="auto"/>
+              <w:right w:val="single" w:sz="4" w:space="0" w:color="auto"/>
+            </w:tcBorders>
+            <w:noWrap/>
+            <w:vAlign w:val="bottom"/>
+            <w:hideMark/>
+          </w:tcPr>
+          <w:p>
+            <w:pPr>
+              <w:spacing w:after="0" w:line="240" w:lineRule="auto"/>
+              <w:jc w:val="right"/>
+              <w:rPr>
+                <w:rFonts w:ascii="Aptos Narrow" w:eastAsia="Times New Roman" w:hAnsi="Aptos Narrow" w:cs="Times New Roman"/>
+                <w:color w:val="000000"/>
+                <w:kern w:val="0"/>
+                <w14:ligatures w14:val="none"/>
+              </w:rPr>
+            </w:pPr>
+            <w:r>
+              <w:rPr>
+                <w:rFonts w:ascii="Aptos Narrow" w:eastAsia="Times New Roman" w:hAnsi="Aptos Narrow" w:cs="Times New Roman"/>
+                <w:color w:val="000000"/>
+                <w:kern w:val="0"/>
+                <w14:ligatures w14:val="none"/>
+              </w:rPr>
+              <w:t>464</w:t>
+            </w:r>
+          </w:p>
+        </w:tc>
+      </w:tr>
+      <w:tr>
+        <w:trPr>
+          <w:trHeight w:val="320"/>
+        </w:trPr>
+        <w:tc>
+          <w:tcPr>
+            <w:tcW w:w="2020" w:type="dxa"/>
+            <w:tcBorders>
+              <w:top w:val="nil"/>
+              <w:left w:val="single" w:sz="4" w:space="0" w:color="auto"/>
+              <w:bottom w:val="single" w:sz="4" w:space="0" w:color="auto"/>
+              <w:right w:val="single" w:sz="4" w:space="0" w:color="auto"/>
+            </w:tcBorders>
+            <w:noWrap/>
+            <w:vAlign w:val="bottom"/>
+            <w:hideMark/>
+          </w:tcPr>
+          <w:p>
+            <w:pPr>
+              <w:spacing w:after="0" w:line="240" w:lineRule="auto"/>
+              <w:jc w:val="right"/>
+              <w:rPr>
+                <w:rFonts w:ascii="Aptos Narrow" w:eastAsia="Times New Roman" w:hAnsi="Aptos Narrow" w:cs="Times New Roman"/>
+                <w:color w:val="000000"/>
+                <w:kern w:val="0"/>
+                <w14:ligatures w14:val="none"/>
+              </w:rPr>
+            </w:pPr>
+            <w:r>
+              <w:rPr>
+                <w:rFonts w:ascii="Aptos Narrow" w:eastAsia="Times New Roman" w:hAnsi="Aptos Narrow" w:cs="Times New Roman"/>
+                <w:color w:val="000000"/>
+                <w:kern w:val="0"/>
+                <w14:ligatures w14:val="none"/>
+              </w:rPr>
+              <w:t>400</w:t>
+            </w:r>
+          </w:p>
+        </w:tc>
+        <w:tc>
+          <w:tcPr>
+            <w:tcW w:w="2020" w:type="dxa"/>
+            <w:tcBorders>
+              <w:top w:val="nil"/>
+              <w:left w:val="nil"/>
+              <w:bottom w:val="single" w:sz="4" w:space="0" w:color="auto"/>
+              <w:right w:val="single" w:sz="4" w:space="0" w:color="auto"/>
+            </w:tcBorders>
+            <w:noWrap/>
+            <w:vAlign w:val="bottom"/>
+            <w:hideMark/>
+          </w:tcPr>
+          <w:p>
+            <w:pPr>
+              <w:spacing w:after="0" w:line="240" w:lineRule="auto"/>
+              <w:jc w:val="right"/>
+              <w:rPr>
+                <w:rFonts w:ascii="Aptos Narrow" w:eastAsia="Times New Roman" w:hAnsi="Aptos Narrow" w:cs="Times New Roman"/>
+                <w:color w:val="000000"/>
+                <w:kern w:val="0"/>
+                <w14:ligatures w14:val="none"/>
+              </w:rPr>
+            </w:pPr>
+            <w:r>
+              <w:rPr>
+                <w:rFonts w:ascii="Aptos Narrow" w:eastAsia="Times New Roman" w:hAnsi="Aptos Narrow" w:cs="Times New Roman"/>
+                <w:color w:val="000000"/>
+                <w:kern w:val="0"/>
+                <w14:ligatures w14:val="none"/>
+              </w:rPr>
+              <w:t>391</w:t>
+            </w:r>
+          </w:p>
+        </w:tc>
+      </w:tr>
+      <w:tr>
+        <w:trPr>
+          <w:trHeight w:val="320"/>
+        </w:trPr>
+        <w:tc>
+          <w:tcPr>
+            <w:tcW w:w="2020" w:type="dxa"/>
+            <w:tcBorders>
+              <w:top w:val="nil"/>
+              <w:left w:val="single" w:sz="4" w:space="0" w:color="auto"/>
+              <w:bottom w:val="single" w:sz="4" w:space="0" w:color="auto"/>
+              <w:right w:val="single" w:sz="4" w:space="0" w:color="auto"/>
+            </w:tcBorders>
+            <w:noWrap/>
+            <w:vAlign w:val="bottom"/>
+            <w:hideMark/>
+          </w:tcPr>
+          <w:p>
+            <w:pPr>
+              <w:spacing w:after="0" w:line="240" w:lineRule="auto"/>
+              <w:jc w:val="right"/>
+              <w:rPr>
+                <w:rFonts w:ascii="Aptos Narrow" w:eastAsia="Times New Roman" w:hAnsi="Aptos Narrow" w:cs="Times New Roman"/>
+                <w:color w:val="000000"/>
+                <w:kern w:val="0"/>
+                <w14:ligatures w14:val="none"/>
+              </w:rPr>
+            </w:pPr>
+            <w:r>
+              <w:rPr>
+                <w:rFonts w:ascii="Aptos Narrow" w:eastAsia="Times New Roman" w:hAnsi="Aptos Narrow" w:cs="Times New Roman"/>
+                <w:color w:val="000000"/>
+                <w:kern w:val="0"/>
+                <w14:ligatures w14:val="none"/>
+              </w:rPr>
+              <w:t>450</w:t>
+            </w:r>
+          </w:p>
+        </w:tc>
+        <w:tc>
+          <w:tcPr>
+            <w:tcW w:w="2020" w:type="dxa"/>
+            <w:tcBorders>
+              <w:top w:val="nil"/>
+              <w:left w:val="nil"/>
+              <w:bottom w:val="single" w:sz="4" w:space="0" w:color="auto"/>
+              <w:right w:val="single" w:sz="4" w:space="0" w:color="auto"/>
+            </w:tcBorders>
+            <w:noWrap/>
+            <w:vAlign w:val="bottom"/>
+            <w:hideMark/>
+          </w:tcPr>
+          <w:p>
+            <w:pPr>
+              <w:spacing w:after="0" w:line="240" w:lineRule="auto"/>
+              <w:jc w:val="right"/>
+              <w:rPr>
+                <w:rFonts w:ascii="Aptos Narrow" w:eastAsia="Times New Roman" w:hAnsi="Aptos Narrow" w:cs="Times New Roman"/>
+                <w:color w:val="000000"/>
+                <w:kern w:val="0"/>
+                <w14:ligatures w14:val="none"/>
+              </w:rPr>
+            </w:pPr>
+            <w:r>
+              <w:rPr>
+                <w:rFonts w:ascii="Aptos Narrow" w:eastAsia="Times New Roman" w:hAnsi="Aptos Narrow" w:cs="Times New Roman"/>
+                <w:color w:val="000000"/>
+                <w:kern w:val="0"/>
+                <w14:ligatures w14:val="none"/>
+              </w:rPr>
+              <w:t>317</w:t>
+            </w:r>
+          </w:p>
+        </w:tc>
+      </w:tr>
+    </w:tbl>
+    <w:p>
+      <w:pPr>
+        <w:jc w:val="both"/>
+        <w:rPr>
+          <w:lang w:val="pl-PL"/>
+        </w:rPr>
+      </w:pPr>
+      <w:r>
+        <w:rPr>
+          <w:noProof/>
+          <w:lang w:val="pl-PL"/>
+        </w:rPr>
+        <w:lastRenderedPageBreak/>
+        <w:drawing>
+          <wp:anchor distT="0" distB="0" distL="114300" distR="114300" simplePos="0" relativeHeight="251659264" behindDoc="0" locked="0" layoutInCell="1" allowOverlap="1" wp14:anchorId="0D888D68" wp14:editId="61B3F574">
+            <wp:simplePos x="0" y="0"/>
+            <wp:positionH relativeFrom="column">
+              <wp:posOffset>0</wp:posOffset>
+            </wp:positionH>
+            <wp:positionV relativeFrom="page">
+              <wp:posOffset>756040</wp:posOffset>
+            </wp:positionV>
+            <wp:extent cx="5943600" cy="3566160"/>
+            <wp:effectExtent l="0" t="0" r="0" b="2540"/>
+            <wp:wrapTopAndBottom/>
+            <wp:docPr id="568103279" name="Picture 2" descr="A graph with a green line and red dots&#10;&#10;AI-generated content may be incorrect."/>
+            <wp:cNvGraphicFramePr>
+              <a:graphicFrameLocks xmlns:a="http://schemas.openxmlformats.org/drawingml/2006/main" noChangeAspect="1"/>
+            </wp:cNvGraphicFramePr>
+            <a:graphic xmlns:a="http://schemas.openxmlformats.org/drawingml/2006/main">
+              <a:graphicData uri="http://schemas.openxmlformats.org/drawingml/2006/picture">
+                <pic:pic xmlns:pic="http://schemas.openxmlformats.org/drawingml/2006/picture">
+                  <pic:nvPicPr>
+                    <pic:cNvPr id="568103279" name="Picture 2" descr="A graph with a green line and red dots&#10;&#10;AI-generated content may be incorrect."/>
+                    <pic:cNvPicPr/>
+                  </pic:nvPicPr>
+                  <pic:blipFill>
+                    <a:blip r:embed="rId7">
+                      <a:extLst>
+                        <a:ext uri="{28A0092B-C50C-407E-A947-70E740481C1C}">
+                          <a14:useLocalDpi xmlns:a14="http://schemas.microsoft.com/office/drawing/2010/main" val="0"/>
+                        </a:ext>
+                      </a:extLst>
+                    </a:blip>
+                    <a:stretch>
+                      <a:fillRect/>
+                    </a:stretch>
+                  </pic:blipFill>
+                  <pic:spPr>
+                    <a:xfrm>
+                      <a:off x="0" y="0"/>
+                      <a:ext cx="5943600" cy="3566160"/>
+                    </a:xfrm>
+                    <a:prstGeom prst="rect">
+                      <a:avLst/>
+                    </a:prstGeom>
+                  </pic:spPr>
+                </pic:pic>
+              </a:graphicData>
+            </a:graphic>
+            <wp14:sizeRelH relativeFrom="page">
+              <wp14:pctWidth>0</wp14:pctWidth>
+            </wp14:sizeRelH>
+            <wp14:sizeRelV relativeFrom="page">
+              <wp14:pctHeight>0</wp14:pctHeight>
+            </wp14:sizeRelV>
+          </wp:anchor>
+        </w:drawing>
+      </w:r>
+      <w:r>
+        <w:rPr>
+          <w:lang w:val="pl-PL"/>
+        </w:rPr>
+        <w:t xml:space="preserve">WNIOSKI: </w:t>
+      </w:r>
+    </w:p>
+    <w:p>
+      <w:pPr>
+        <w:jc w:val="both"/>
+        <w:rPr>
+          <w:lang w:val="pl-PL"/>
+        </w:rPr>
+      </w:pPr>
+      <w:r>
+        <w:rPr>
+          <w:lang w:val="pl-PL"/>
+        </w:rPr>
+        <w:t>Im większa objętość wody w kieliszku tym mniejsza częstotliwość. Z początku różnicę ciężko było stwierdzić tylko słuchając nagrań, ale przy przekroczeniu wartości 300 ml różnice zdecydowanie były słyszalne.</w:t>
+      </w:r>
+    </w:p>
     <w:sectPr>
-      <w:headerReference w:type="default" r:id="rId7"/>
+      <w:headerReference w:type="default" r:id="rId8"/>
       <w:pgSz w:w="12240" w:h="15840"/>
       <w:pgMar w:top="1440" w:right="1440" w:bottom="1440" w:left="1440" w:header="720" w:footer="720" w:gutter="0"/>
       <w:cols w:space="720"/>

</xml_diff>